<commit_message>
Atualização do modelo e das classes
</commit_message>
<xml_diff>
--- a/Minicenário.docx
+++ b/Minicenário.docx
@@ -53,7 +53,7 @@
           <w:sz w:val="24"/>
           <w:szCs w:val="24"/>
         </w:rPr>
-        <w:t>de farmácia ABC</w:t>
+        <w:t>de farmácia</w:t>
       </w:r>
       <w:r>
         <w:rPr>
@@ -63,6 +63,24 @@
         </w:rPr>
         <w:t xml:space="preserve"> </w:t>
       </w:r>
+      <w:proofErr w:type="spellStart"/>
+      <w:r>
+        <w:rPr>
+          <w:rFonts w:ascii="Abadi" w:hAnsi="Abadi" w:cs="Arial"/>
+          <w:sz w:val="24"/>
+          <w:szCs w:val="24"/>
+        </w:rPr>
+        <w:t>Gammapharma</w:t>
+      </w:r>
+      <w:proofErr w:type="spellEnd"/>
+      <w:r>
+        <w:rPr>
+          <w:rFonts w:ascii="Abadi" w:hAnsi="Abadi" w:cs="Arial"/>
+          <w:sz w:val="24"/>
+          <w:szCs w:val="24"/>
+        </w:rPr>
+        <w:t xml:space="preserve"> </w:t>
+      </w:r>
       <w:r>
         <w:rPr>
           <w:rFonts w:ascii="Abadi" w:hAnsi="Abadi" w:cs="Arial"/>
@@ -233,6 +251,23 @@
           <w:szCs w:val="24"/>
           <w:highlight w:val="yellow"/>
         </w:rPr>
+        <w:t>suplementos</w:t>
+      </w:r>
+      <w:r>
+        <w:rPr>
+          <w:rFonts w:ascii="Abadi" w:hAnsi="Abadi" w:cs="Arial"/>
+          <w:sz w:val="24"/>
+          <w:szCs w:val="24"/>
+        </w:rPr>
+        <w:t xml:space="preserve"> e </w:t>
+      </w:r>
+      <w:r>
+        <w:rPr>
+          <w:rFonts w:ascii="Abadi" w:hAnsi="Abadi" w:cs="Arial"/>
+          <w:sz w:val="24"/>
+          <w:szCs w:val="24"/>
+          <w:highlight w:val="yellow"/>
+        </w:rPr>
         <w:t>vitaminas</w:t>
       </w:r>
       <w:r>
@@ -240,93 +275,16 @@
           <w:rFonts w:ascii="Abadi" w:hAnsi="Abadi" w:cs="Arial"/>
           <w:sz w:val="24"/>
           <w:szCs w:val="24"/>
-          <w:highlight w:val="yellow"/>
-        </w:rPr>
-        <w:t xml:space="preserve"> e suplementos</w:t>
-      </w:r>
-      <w:r>
-        <w:rPr>
-          <w:rFonts w:ascii="Abadi" w:hAnsi="Abadi" w:cs="Arial"/>
-          <w:sz w:val="24"/>
-          <w:szCs w:val="24"/>
-        </w:rPr>
-        <w:t xml:space="preserve">, </w:t>
-      </w:r>
-      <w:r>
-        <w:rPr>
-          <w:rFonts w:ascii="Abadi" w:hAnsi="Abadi" w:cs="Arial"/>
-          <w:sz w:val="24"/>
-          <w:szCs w:val="24"/>
-          <w:highlight w:val="yellow"/>
-        </w:rPr>
-        <w:t>produtos de beleza</w:t>
-      </w:r>
-      <w:r>
-        <w:rPr>
-          <w:rFonts w:ascii="Abadi" w:hAnsi="Abadi" w:cs="Arial"/>
-          <w:sz w:val="24"/>
-          <w:szCs w:val="24"/>
-        </w:rPr>
-        <w:t xml:space="preserve">, </w:t>
-      </w:r>
-      <w:r>
-        <w:rPr>
-          <w:rFonts w:ascii="Abadi" w:hAnsi="Abadi" w:cs="Arial"/>
-          <w:sz w:val="24"/>
-          <w:szCs w:val="24"/>
-          <w:highlight w:val="yellow"/>
-        </w:rPr>
-        <w:t>cosméticos</w:t>
-      </w:r>
-      <w:r>
-        <w:rPr>
-          <w:rFonts w:ascii="Abadi" w:hAnsi="Abadi" w:cs="Arial"/>
-          <w:sz w:val="24"/>
-          <w:szCs w:val="24"/>
-        </w:rPr>
-        <w:t>,</w:t>
-      </w:r>
-      <w:r>
-        <w:rPr>
-          <w:rFonts w:ascii="Abadi" w:hAnsi="Abadi" w:cs="Arial"/>
-          <w:sz w:val="24"/>
-          <w:szCs w:val="24"/>
-        </w:rPr>
-        <w:t xml:space="preserve"> </w:t>
-      </w:r>
-      <w:r>
-        <w:rPr>
-          <w:rFonts w:ascii="Abadi" w:hAnsi="Abadi" w:cs="Arial"/>
-          <w:sz w:val="24"/>
-          <w:szCs w:val="24"/>
-          <w:highlight w:val="yellow"/>
-        </w:rPr>
-        <w:t>higiene</w:t>
-      </w:r>
-      <w:r>
-        <w:rPr>
-          <w:rFonts w:ascii="Abadi" w:hAnsi="Abadi" w:cs="Arial"/>
-          <w:sz w:val="24"/>
-          <w:szCs w:val="24"/>
-        </w:rPr>
-        <w:t xml:space="preserve"> e </w:t>
-      </w:r>
-      <w:r>
-        <w:rPr>
-          <w:rFonts w:ascii="Abadi" w:hAnsi="Abadi" w:cs="Arial"/>
-          <w:sz w:val="24"/>
-          <w:szCs w:val="24"/>
-          <w:highlight w:val="yellow"/>
-        </w:rPr>
-        <w:t>acessórios</w:t>
-      </w:r>
-      <w:r>
-        <w:rPr>
-          <w:rFonts w:ascii="Abadi" w:hAnsi="Abadi" w:cs="Arial"/>
-          <w:sz w:val="24"/>
-          <w:szCs w:val="24"/>
-        </w:rPr>
-        <w:t xml:space="preserve"> cada uma com seus atributos</w:t>
+        </w:rPr>
+        <w:t xml:space="preserve"> cada uma com seus </w:t>
+      </w:r>
+      <w:r>
+        <w:rPr>
+          <w:rFonts w:ascii="Abadi" w:hAnsi="Abadi" w:cs="Arial"/>
+          <w:sz w:val="24"/>
+          <w:szCs w:val="24"/>
+        </w:rPr>
+        <w:t>atributos</w:t>
       </w:r>
       <w:r>
         <w:rPr>
@@ -482,16 +440,26 @@
           <w:rFonts w:ascii="Abadi" w:hAnsi="Abadi" w:cs="Arial"/>
           <w:sz w:val="24"/>
           <w:szCs w:val="24"/>
-        </w:rPr>
-        <w:t>uma lista de</w:t>
-      </w:r>
-      <w:r>
-        <w:rPr>
-          <w:rFonts w:ascii="Abadi" w:hAnsi="Abadi" w:cs="Arial"/>
-          <w:sz w:val="24"/>
-          <w:szCs w:val="24"/>
-        </w:rPr>
-        <w:t xml:space="preserve"> produtos disponíveis em cada. </w:t>
+          <w:highlight w:val="blue"/>
+        </w:rPr>
+        <w:t xml:space="preserve">uma </w:t>
+      </w:r>
+      <w:r>
+        <w:rPr>
+          <w:rFonts w:ascii="Abadi" w:hAnsi="Abadi" w:cs="Arial"/>
+          <w:sz w:val="24"/>
+          <w:szCs w:val="24"/>
+          <w:highlight w:val="blue"/>
+        </w:rPr>
+        <w:t>lista de produtos disponíveis em cada</w:t>
+      </w:r>
+      <w:r>
+        <w:rPr>
+          <w:rFonts w:ascii="Abadi" w:hAnsi="Abadi" w:cs="Arial"/>
+          <w:sz w:val="24"/>
+          <w:szCs w:val="24"/>
+        </w:rPr>
+        <w:t xml:space="preserve">. </w:t>
       </w:r>
       <w:r>
         <w:rPr>
@@ -542,7 +510,39 @@
           <w:sz w:val="24"/>
           <w:szCs w:val="24"/>
         </w:rPr>
-        <w:t>O controle das filiais e produtos cadastrados deve ser feito por meio de um sistema de Farmácia, que sirva como banco de dados para os dados cadastrados, onde seja possível acessá-los e removê-los.</w:t>
+        <w:t>O controle das filiais e produtos cadastrados deve ser feito por meio de um sistema de Farmácia, que sirva como banco de dados para os dados cadastrados, onde seja possível acessá-los</w:t>
+      </w:r>
+      <w:r>
+        <w:rPr>
+          <w:rFonts w:ascii="Abadi" w:hAnsi="Abadi" w:cs="Arial"/>
+          <w:sz w:val="24"/>
+          <w:szCs w:val="24"/>
+        </w:rPr>
+        <w:t>,</w:t>
+      </w:r>
+      <w:r>
+        <w:rPr>
+          <w:rFonts w:ascii="Abadi" w:hAnsi="Abadi" w:cs="Arial"/>
+          <w:sz w:val="24"/>
+          <w:szCs w:val="24"/>
+        </w:rPr>
+        <w:t xml:space="preserve"> removê-los</w:t>
+      </w:r>
+      <w:r>
+        <w:rPr>
+          <w:rFonts w:ascii="Abadi" w:hAnsi="Abadi" w:cs="Arial"/>
+          <w:sz w:val="24"/>
+          <w:szCs w:val="24"/>
+        </w:rPr>
+        <w:t xml:space="preserve"> e listá-los</w:t>
+      </w:r>
+      <w:r>
+        <w:rPr>
+          <w:rFonts w:ascii="Abadi" w:hAnsi="Abadi" w:cs="Arial"/>
+          <w:sz w:val="24"/>
+          <w:szCs w:val="24"/>
+        </w:rPr>
+        <w:t>.</w:t>
       </w:r>
     </w:p>
     <w:sectPr>

</xml_diff>